<commit_message>
Updated PIS consent form
</commit_message>
<xml_diff>
--- a/documents/PIS_Consent_Form_RSE_Survey.docx
+++ b/documents/PIS_Consent_Form_RSE_Survey.docx
@@ -305,12 +305,10 @@
     <w:p>
       <w:pPr>
         <w:rPr>
-          <w:ins w:id="0" w:author="Leighton Pritchard" w:date="2020-07-21T11:28:00Z"/>
-          <w:rFonts w:ascii="Arial" w:hAnsi="Arial" w:cs="Arial"/>
-          <w:b/>
-          <w:color w:val="000000"/>
-          <w:sz w:val="20"/>
-          <w:shd w:val="clear" w:color="auto" w:fill="FFFFFF"/>
+          <w:rFonts w:ascii="Arial" w:hAnsi="Arial" w:cs="Arial"/>
+          <w:color w:val="000000"/>
+          <w:sz w:val="20"/>
+          <w:highlight w:val="white"/>
         </w:rPr>
       </w:pPr>
       <w:r>
@@ -340,7 +338,7 @@
           <w:sz w:val="20"/>
           <w:shd w:val="clear" w:color="auto" w:fill="FFFFFF"/>
         </w:rPr>
-        <w:t xml:space="preserve">The goal of this survey is to obtain information and opinions about: </w:t>
+        <w:t>The goal of this survey is to obtain information and opinions about:</w:t>
       </w:r>
     </w:p>
     <w:p>
@@ -551,7 +549,7 @@
           <w:szCs w:val="20"/>
           <w:lang w:val="en-US" w:eastAsia="en-GB" w:bidi="en-US"/>
         </w:rPr>
-        <w:t xml:space="preserve">effusing to participate or withdrawing participation will not affect any other aspects of the way a person is treated, </w:t>
+        <w:t xml:space="preserve">efusing to participate or withdrawing participation will not affect any other aspects of the way a person is treated, </w:t>
       </w:r>
       <w:r>
         <w:rPr>
@@ -894,6 +892,17 @@
           <w:u w:val="none"/>
         </w:rPr>
         <w:t xml:space="preserve">The anonymous results of this survey will be stored </w:t>
+      </w:r>
+      <w:r>
+        <w:rPr>
+          <w:rStyle w:val="InternetLink"/>
+          <w:rFonts w:ascii="Arial" w:hAnsi="Arial" w:cs="Arial"/>
+          <w:color w:val="000000"/>
+          <w:sz w:val="20"/>
+          <w:highlight w:val="white"/>
+          <w:u w:val="none"/>
+        </w:rPr>
+        <w:t xml:space="preserve">externally </w:t>
       </w:r>
       <w:r>
         <w:rPr>

</xml_diff>